<commit_message>
Added an algorithm for determining objects by key points
</commit_message>
<xml_diff>
--- a/Полезные ссылки/Полезные ссылки на статьи.docx
+++ b/Полезные ссылки/Полезные ссылки на статьи.docx
@@ -208,6 +208,11 @@
     <w:p>
       <w:r>
         <w:t>https://vc.ru/dev/249864-poisk-izobrazheniy-po-fragmentu-s-pomoshchyu-orb - Поиск изображений по фрагменту с помощью ORB</w:t>
+      </w:r>
+    </w:p>
+    <w:p>
+      <w:r>
+        <w:t>https://pyimagesearch.com/2014/07/21/detecting-circles-images-using-opencv-hough-circles/ - метод поиска кругов cv2.HoughCircles</w:t>
       </w:r>
       <w:bookmarkStart w:id="0" w:name="_GoBack"/>
       <w:bookmarkEnd w:id="0"/>

</xml_diff>